<commit_message>
Added link to commit for Vision Document
</commit_message>
<xml_diff>
--- a/documents/Iteration Plan/Inception Iteration Plan 1 - with Assessment.docx
+++ b/documents/Iteration Plan/Inception Iteration Plan 1 - with Assessment.docx
@@ -1,34 +1,29 @@
 
 <file path=word/document.xml><?xml version="1.0" encoding="utf-8"?>
-<w:document xmlns:wpc="http://schemas.microsoft.com/office/word/2010/wordprocessingCanvas" xmlns:mc="http://schemas.openxmlformats.org/markup-compatibility/2006" xmlns:o="urn:schemas-microsoft-com:office:office" xmlns:r="http://schemas.openxmlformats.org/officeDocument/2006/relationships" xmlns:m="http://schemas.openxmlformats.org/officeDocument/2006/math" xmlns:v="urn:schemas-microsoft-com:vml" xmlns:wp14="http://schemas.microsoft.com/office/word/2010/wordprocessingDrawing" xmlns:wp="http://schemas.openxmlformats.org/drawingml/2006/wordprocessingDrawing" xmlns:w10="urn:schemas-microsoft-com:office:word" xmlns:w="http://schemas.openxmlformats.org/wordprocessingml/2006/main" xmlns:w14="http://schemas.microsoft.com/office/word/2010/wordml" xmlns:w15="http://schemas.microsoft.com/office/word/2012/wordml" xmlns:wpg="http://schemas.microsoft.com/office/word/2010/wordprocessingGroup" xmlns:wpi="http://schemas.microsoft.com/office/word/2010/wordprocessingInk" xmlns:wne="http://schemas.microsoft.com/office/word/2006/wordml" xmlns:wps="http://schemas.microsoft.com/office/word/2010/wordprocessingShape" mc:Ignorable="w14 w15 wp14">
+<w:document xmlns:wpc="http://schemas.microsoft.com/office/word/2010/wordprocessingCanvas" xmlns:cx="http://schemas.microsoft.com/office/drawing/2014/chartex" xmlns:cx1="http://schemas.microsoft.com/office/drawing/2015/9/8/chartex" xmlns:cx2="http://schemas.microsoft.com/office/drawing/2015/10/21/chartex" xmlns:cx3="http://schemas.microsoft.com/office/drawing/2016/5/9/chartex" xmlns:cx4="http://schemas.microsoft.com/office/drawing/2016/5/10/chartex" xmlns:cx5="http://schemas.microsoft.com/office/drawing/2016/5/11/chartex" xmlns:cx6="http://schemas.microsoft.com/office/drawing/2016/5/12/chartex" xmlns:cx7="http://schemas.microsoft.com/office/drawing/2016/5/13/chartex" xmlns:cx8="http://schemas.microsoft.com/office/drawing/2016/5/14/chartex" xmlns:mc="http://schemas.openxmlformats.org/markup-compatibility/2006" xmlns:aink="http://schemas.microsoft.com/office/drawing/2016/ink" xmlns:am3d="http://schemas.microsoft.com/office/drawing/2017/model3d" xmlns:o="urn:schemas-microsoft-com:office:office" xmlns:r="http://schemas.openxmlformats.org/officeDocument/2006/relationships" xmlns:m="http://schemas.openxmlformats.org/officeDocument/2006/math" xmlns:v="urn:schemas-microsoft-com:vml" xmlns:wp14="http://schemas.microsoft.com/office/word/2010/wordprocessingDrawing" xmlns:wp="http://schemas.openxmlformats.org/drawingml/2006/wordprocessingDrawing" xmlns:w10="urn:schemas-microsoft-com:office:word" xmlns:w="http://schemas.openxmlformats.org/wordprocessingml/2006/main" xmlns:w14="http://schemas.microsoft.com/office/word/2010/wordml" xmlns:w15="http://schemas.microsoft.com/office/word/2012/wordml" xmlns:w16cid="http://schemas.microsoft.com/office/word/2016/wordml/cid" xmlns:w16se="http://schemas.microsoft.com/office/word/2015/wordml/symex" xmlns:wpg="http://schemas.microsoft.com/office/word/2010/wordprocessingGroup" xmlns:wpi="http://schemas.microsoft.com/office/word/2010/wordprocessingInk" xmlns:wne="http://schemas.microsoft.com/office/word/2006/wordml" xmlns:wps="http://schemas.microsoft.com/office/word/2010/wordprocessingShape" mc:Ignorable="w14 w15 w16se w16cid wp14">
   <w:body>
     <w:p>
       <w:pPr>
         <w:pStyle w:val="Title"/>
       </w:pPr>
       <w:r>
-        <w:t>Team Pharmacon</w:t>
-      </w:r>
+        <w:t xml:space="preserve">Team </w:t>
+      </w:r>
+      <w:proofErr w:type="spellStart"/>
+      <w:r>
+        <w:t>Pharmacon</w:t>
+      </w:r>
+      <w:proofErr w:type="spellEnd"/>
     </w:p>
     <w:p>
       <w:pPr>
         <w:pStyle w:val="Title"/>
       </w:pPr>
-      <w:r>
-        <w:fldChar w:fldCharType="begin"/>
-      </w:r>
-      <w:r>
-        <w:instrText xml:space="preserve"> TITLE  \* MERGEFORMAT </w:instrText>
-      </w:r>
-      <w:r>
-        <w:fldChar w:fldCharType="separate"/>
-      </w:r>
-      <w:r>
-        <w:t>Iteration Plan</w:t>
-      </w:r>
-      <w:r>
-        <w:fldChar w:fldCharType="end"/>
-      </w:r>
+      <w:fldSimple w:instr=" TITLE  \* MERGEFORMAT ">
+        <w:r>
+          <w:t>Iteration Plan</w:t>
+        </w:r>
+      </w:fldSimple>
       <w:r>
         <w:t xml:space="preserve"> – Inception Iteration 1</w:t>
       </w:r>
@@ -935,12 +930,15 @@
                 <w:lang w:eastAsia="ja-JP"/>
               </w:rPr>
             </w:pPr>
-            <w:r>
-              <w:rPr>
-                <w:rFonts w:ascii="Arial" w:hAnsi="Arial" w:cs="Arial"/>
-              </w:rPr>
-              <w:t>Incomplete</w:t>
-            </w:r>
+            <w:hyperlink r:id="rId7" w:history="1">
+              <w:r>
+                <w:rPr>
+                  <w:rStyle w:val="Hyperlink"/>
+                  <w:rFonts w:ascii="Arial" w:hAnsi="Arial" w:cs="Arial"/>
+                </w:rPr>
+                <w:t>Complete</w:t>
+              </w:r>
+            </w:hyperlink>
           </w:p>
         </w:tc>
         <w:tc>
@@ -1009,7 +1007,7 @@
                 <w:rFonts w:ascii="Arial" w:hAnsi="Arial" w:cs="Arial"/>
                 <w:lang w:eastAsia="ja-JP"/>
               </w:rPr>
-              <w:t>0</w:t>
+              <w:t>5</w:t>
             </w:r>
           </w:p>
         </w:tc>
@@ -1033,8 +1031,10 @@
                 <w:rFonts w:ascii="Arial" w:hAnsi="Arial" w:cs="Arial"/>
                 <w:lang w:eastAsia="ja-JP"/>
               </w:rPr>
-              <w:t>4</w:t>
-            </w:r>
+              <w:t>0</w:t>
+            </w:r>
+            <w:bookmarkStart w:id="1" w:name="_GoBack"/>
+            <w:bookmarkEnd w:id="1"/>
           </w:p>
         </w:tc>
       </w:tr>
@@ -1131,7 +1131,7 @@
                 <w:lang w:eastAsia="ja-JP"/>
               </w:rPr>
             </w:pPr>
-            <w:hyperlink r:id="rId7" w:history="1">
+            <w:hyperlink r:id="rId8" w:history="1">
               <w:r>
                 <w:rPr>
                   <w:rStyle w:val="Hyperlink"/>
@@ -1536,206 +1536,6 @@
                 <w:lang w:eastAsia="ja-JP"/>
               </w:rPr>
             </w:pPr>
-            <w:hyperlink r:id="rId8" w:history="1">
-              <w:r>
-                <w:rPr>
-                  <w:rStyle w:val="Hyperlink"/>
-                  <w:rFonts w:ascii="Arial" w:hAnsi="Arial" w:cs="Arial"/>
-                  <w:lang w:eastAsia="ja-JP"/>
-                </w:rPr>
-                <w:t>Complete</w:t>
-              </w:r>
-            </w:hyperlink>
-          </w:p>
-        </w:tc>
-        <w:tc>
-          <w:tcPr>
-            <w:tcW w:w="1014" w:type="dxa"/>
-            <w:shd w:val="clear" w:color="auto" w:fill="auto"/>
-            <w:noWrap/>
-          </w:tcPr>
-          <w:p>
-            <w:pPr>
-              <w:widowControl/>
-              <w:spacing w:line="240" w:lineRule="auto"/>
-              <w:rPr>
-                <w:rFonts w:ascii="Arial" w:hAnsi="Arial" w:cs="Arial"/>
-                <w:lang w:eastAsia="ja-JP"/>
-              </w:rPr>
-            </w:pPr>
-            <w:r>
-              <w:rPr>
-                <w:rFonts w:ascii="Arial" w:hAnsi="Arial" w:cs="Arial"/>
-                <w:lang w:eastAsia="ja-JP"/>
-              </w:rPr>
-              <w:t>Ryan</w:t>
-            </w:r>
-          </w:p>
-        </w:tc>
-        <w:tc>
-          <w:tcPr>
-            <w:tcW w:w="1080" w:type="dxa"/>
-          </w:tcPr>
-          <w:p>
-            <w:pPr>
-              <w:widowControl/>
-              <w:spacing w:line="240" w:lineRule="auto"/>
-              <w:rPr>
-                <w:rFonts w:ascii="Arial" w:hAnsi="Arial" w:cs="Arial"/>
-                <w:lang w:eastAsia="ja-JP"/>
-              </w:rPr>
-            </w:pPr>
-            <w:r>
-              <w:rPr>
-                <w:rFonts w:ascii="Arial" w:hAnsi="Arial" w:cs="Arial"/>
-                <w:lang w:eastAsia="ja-JP"/>
-              </w:rPr>
-              <w:t>30 min</w:t>
-            </w:r>
-          </w:p>
-        </w:tc>
-        <w:tc>
-          <w:tcPr>
-            <w:tcW w:w="900" w:type="dxa"/>
-            <w:shd w:val="clear" w:color="auto" w:fill="auto"/>
-            <w:noWrap/>
-          </w:tcPr>
-          <w:p>
-            <w:pPr>
-              <w:widowControl/>
-              <w:spacing w:line="240" w:lineRule="auto"/>
-              <w:rPr>
-                <w:rFonts w:ascii="Arial" w:hAnsi="Arial" w:cs="Arial"/>
-                <w:lang w:eastAsia="ja-JP"/>
-              </w:rPr>
-            </w:pPr>
-            <w:r>
-              <w:rPr>
-                <w:rFonts w:ascii="Arial" w:hAnsi="Arial" w:cs="Arial"/>
-                <w:lang w:eastAsia="ja-JP"/>
-              </w:rPr>
-              <w:t>1</w:t>
-            </w:r>
-          </w:p>
-        </w:tc>
-        <w:tc>
-          <w:tcPr>
-            <w:tcW w:w="1136" w:type="dxa"/>
-            <w:shd w:val="clear" w:color="auto" w:fill="auto"/>
-            <w:noWrap/>
-          </w:tcPr>
-          <w:p>
-            <w:pPr>
-              <w:widowControl/>
-              <w:spacing w:line="240" w:lineRule="auto"/>
-              <w:rPr>
-                <w:rFonts w:ascii="Arial" w:hAnsi="Arial" w:cs="Arial"/>
-                <w:lang w:eastAsia="ja-JP"/>
-              </w:rPr>
-            </w:pPr>
-            <w:r>
-              <w:rPr>
-                <w:rFonts w:ascii="Arial" w:hAnsi="Arial" w:cs="Arial"/>
-                <w:lang w:eastAsia="ja-JP"/>
-              </w:rPr>
-              <w:t>30 min</w:t>
-            </w:r>
-          </w:p>
-        </w:tc>
-      </w:tr>
-      <w:tr>
-        <w:trPr>
-          <w:trHeight w:val="255"/>
-        </w:trPr>
-        <w:tc>
-          <w:tcPr>
-            <w:tcW w:w="710" w:type="dxa"/>
-          </w:tcPr>
-          <w:p>
-            <w:pPr>
-              <w:widowControl/>
-              <w:spacing w:line="240" w:lineRule="auto"/>
-              <w:rPr>
-                <w:rFonts w:ascii="Arial" w:hAnsi="Arial" w:cs="Arial"/>
-                <w:lang w:eastAsia="ja-JP"/>
-              </w:rPr>
-            </w:pPr>
-            <w:r>
-              <w:rPr>
-                <w:rFonts w:ascii="Arial" w:hAnsi="Arial" w:cs="Arial"/>
-                <w:lang w:eastAsia="ja-JP"/>
-              </w:rPr>
-              <w:t>1.5</w:t>
-            </w:r>
-          </w:p>
-        </w:tc>
-        <w:tc>
-          <w:tcPr>
-            <w:tcW w:w="2376" w:type="dxa"/>
-            <w:shd w:val="clear" w:color="auto" w:fill="auto"/>
-            <w:noWrap/>
-          </w:tcPr>
-          <w:p>
-            <w:pPr>
-              <w:widowControl/>
-              <w:spacing w:line="240" w:lineRule="auto"/>
-              <w:rPr>
-                <w:rFonts w:ascii="Arial" w:hAnsi="Arial" w:cs="Arial"/>
-                <w:lang w:eastAsia="ja-JP"/>
-              </w:rPr>
-            </w:pPr>
-            <w:r>
-              <w:rPr>
-                <w:rFonts w:ascii="Arial" w:hAnsi="Arial" w:cs="Arial"/>
-                <w:lang w:eastAsia="ja-JP"/>
-              </w:rPr>
-              <w:t>Establish Development Environment/s and Version Control Procedures</w:t>
-            </w:r>
-          </w:p>
-        </w:tc>
-        <w:tc>
-          <w:tcPr>
-            <w:tcW w:w="2509" w:type="dxa"/>
-          </w:tcPr>
-          <w:p>
-            <w:pPr>
-              <w:widowControl/>
-              <w:spacing w:line="240" w:lineRule="auto"/>
-              <w:rPr>
-                <w:rFonts w:ascii="Arial" w:hAnsi="Arial" w:cs="Arial"/>
-                <w:lang w:eastAsia="ja-JP"/>
-              </w:rPr>
-            </w:pPr>
-            <w:r>
-              <w:rPr>
-                <w:rFonts w:ascii="Arial" w:hAnsi="Arial" w:cs="Arial"/>
-                <w:lang w:eastAsia="ja-JP"/>
-              </w:rPr>
-              <w:t>Development Environment/s and Version Control Procedures established, memo</w:t>
-            </w:r>
-            <w:r>
-              <w:rPr>
-                <w:rFonts w:ascii="Arial" w:hAnsi="Arial" w:cs="Arial"/>
-              </w:rPr>
-              <w:t xml:space="preserve"> created and uploaded to Version Control</w:t>
-            </w:r>
-          </w:p>
-        </w:tc>
-        <w:tc>
-          <w:tcPr>
-            <w:tcW w:w="1236" w:type="dxa"/>
-            <w:shd w:val="clear" w:color="auto" w:fill="auto"/>
-            <w:noWrap/>
-          </w:tcPr>
-          <w:p>
-            <w:pPr>
-              <w:widowControl/>
-              <w:spacing w:line="240" w:lineRule="auto"/>
-              <w:rPr>
-                <w:rFonts w:ascii="Arial" w:hAnsi="Arial" w:cs="Arial"/>
-                <w:lang w:eastAsia="ja-JP"/>
-              </w:rPr>
-            </w:pPr>
             <w:hyperlink r:id="rId9" w:history="1">
               <w:r>
                 <w:rPr>
@@ -1790,7 +1590,7 @@
                 <w:rFonts w:ascii="Arial" w:hAnsi="Arial" w:cs="Arial"/>
                 <w:lang w:eastAsia="ja-JP"/>
               </w:rPr>
-              <w:t>40 min</w:t>
+              <w:t>30 min</w:t>
             </w:r>
           </w:p>
         </w:tc>
@@ -1814,7 +1614,7 @@
                 <w:rFonts w:ascii="Arial" w:hAnsi="Arial" w:cs="Arial"/>
                 <w:lang w:eastAsia="ja-JP"/>
               </w:rPr>
-              <w:t>20 min</w:t>
+              <w:t>1</w:t>
             </w:r>
           </w:p>
         </w:tc>
@@ -1838,7 +1638,7 @@
                 <w:rFonts w:ascii="Arial" w:hAnsi="Arial" w:cs="Arial"/>
                 <w:lang w:eastAsia="ja-JP"/>
               </w:rPr>
-              <w:t>40 min</w:t>
+              <w:t>30 min</w:t>
             </w:r>
           </w:p>
         </w:tc>
@@ -1853,17 +1653,19 @@
           </w:tcPr>
           <w:p>
             <w:pPr>
-              <w:rPr>
-                <w:rFonts w:ascii="Arial" w:hAnsi="Arial" w:cs="Arial"/>
-                <w:lang w:eastAsia="ja-JP"/>
-              </w:rPr>
-            </w:pPr>
-            <w:r>
-              <w:rPr>
-                <w:rFonts w:ascii="Arial" w:hAnsi="Arial" w:cs="Arial"/>
-                <w:lang w:eastAsia="ja-JP"/>
-              </w:rPr>
-              <w:t>1.6**</w:t>
+              <w:widowControl/>
+              <w:spacing w:line="240" w:lineRule="auto"/>
+              <w:rPr>
+                <w:rFonts w:ascii="Arial" w:hAnsi="Arial" w:cs="Arial"/>
+                <w:lang w:eastAsia="ja-JP"/>
+              </w:rPr>
+            </w:pPr>
+            <w:r>
+              <w:rPr>
+                <w:rFonts w:ascii="Arial" w:hAnsi="Arial" w:cs="Arial"/>
+                <w:lang w:eastAsia="ja-JP"/>
+              </w:rPr>
+              <w:t>1.5</w:t>
             </w:r>
           </w:p>
         </w:tc>
@@ -1875,17 +1677,19 @@
           </w:tcPr>
           <w:p>
             <w:pPr>
-              <w:rPr>
-                <w:rFonts w:ascii="Arial" w:hAnsi="Arial" w:cs="Arial"/>
-                <w:lang w:eastAsia="ja-JP"/>
-              </w:rPr>
-            </w:pPr>
-            <w:r>
-              <w:rPr>
-                <w:rFonts w:ascii="Arial" w:hAnsi="Arial" w:cs="Arial"/>
-                <w:lang w:eastAsia="ja-JP"/>
-              </w:rPr>
-              <w:t>Create System Wide Requirements document</w:t>
+              <w:widowControl/>
+              <w:spacing w:line="240" w:lineRule="auto"/>
+              <w:rPr>
+                <w:rFonts w:ascii="Arial" w:hAnsi="Arial" w:cs="Arial"/>
+                <w:lang w:eastAsia="ja-JP"/>
+              </w:rPr>
+            </w:pPr>
+            <w:r>
+              <w:rPr>
+                <w:rFonts w:ascii="Arial" w:hAnsi="Arial" w:cs="Arial"/>
+                <w:lang w:eastAsia="ja-JP"/>
+              </w:rPr>
+              <w:t>Establish Development Environment/s and Version Control Procedures</w:t>
             </w:r>
           </w:p>
         </w:tc>
@@ -1895,23 +1699,25 @@
           </w:tcPr>
           <w:p>
             <w:pPr>
-              <w:rPr>
-                <w:rFonts w:ascii="Arial" w:hAnsi="Arial" w:cs="Arial"/>
-                <w:lang w:eastAsia="ja-JP"/>
-              </w:rPr>
-            </w:pPr>
-            <w:r>
-              <w:rPr>
-                <w:rFonts w:ascii="Arial" w:hAnsi="Arial" w:cs="Arial"/>
-                <w:lang w:eastAsia="ja-JP"/>
-              </w:rPr>
-              <w:t xml:space="preserve">System Wide Requirements document </w:t>
-            </w:r>
-            <w:r>
-              <w:rPr>
-                <w:rFonts w:ascii="Arial" w:hAnsi="Arial" w:cs="Arial"/>
-              </w:rPr>
-              <w:t>created and uploaded to Version Control</w:t>
+              <w:widowControl/>
+              <w:spacing w:line="240" w:lineRule="auto"/>
+              <w:rPr>
+                <w:rFonts w:ascii="Arial" w:hAnsi="Arial" w:cs="Arial"/>
+                <w:lang w:eastAsia="ja-JP"/>
+              </w:rPr>
+            </w:pPr>
+            <w:r>
+              <w:rPr>
+                <w:rFonts w:ascii="Arial" w:hAnsi="Arial" w:cs="Arial"/>
+                <w:lang w:eastAsia="ja-JP"/>
+              </w:rPr>
+              <w:t>Development Environment/s and Version Control Procedures established, memo</w:t>
+            </w:r>
+            <w:r>
+              <w:rPr>
+                <w:rFonts w:ascii="Arial" w:hAnsi="Arial" w:cs="Arial"/>
+              </w:rPr>
+              <w:t xml:space="preserve"> created and uploaded to Version Control</w:t>
             </w:r>
           </w:p>
         </w:tc>
@@ -1923,12 +1729,14 @@
           </w:tcPr>
           <w:p>
             <w:pPr>
-              <w:rPr>
-                <w:rFonts w:ascii="Arial" w:hAnsi="Arial" w:cs="Arial"/>
-                <w:lang w:eastAsia="ja-JP"/>
-              </w:rPr>
-            </w:pPr>
-            <w:hyperlink r:id="rId10">
+              <w:widowControl/>
+              <w:spacing w:line="240" w:lineRule="auto"/>
+              <w:rPr>
+                <w:rFonts w:ascii="Arial" w:hAnsi="Arial" w:cs="Arial"/>
+                <w:lang w:eastAsia="ja-JP"/>
+              </w:rPr>
+            </w:pPr>
+            <w:hyperlink r:id="rId10" w:history="1">
               <w:r>
                 <w:rPr>
                   <w:rStyle w:val="Hyperlink"/>
@@ -1948,11 +1756,204 @@
           </w:tcPr>
           <w:p>
             <w:pPr>
-              <w:rPr>
-                <w:rFonts w:ascii="Arial" w:hAnsi="Arial" w:cs="Arial"/>
-                <w:lang w:eastAsia="ja-JP"/>
-              </w:rPr>
-            </w:pPr>
+              <w:widowControl/>
+              <w:spacing w:line="240" w:lineRule="auto"/>
+              <w:rPr>
+                <w:rFonts w:ascii="Arial" w:hAnsi="Arial" w:cs="Arial"/>
+                <w:lang w:eastAsia="ja-JP"/>
+              </w:rPr>
+            </w:pPr>
+            <w:r>
+              <w:rPr>
+                <w:rFonts w:ascii="Arial" w:hAnsi="Arial" w:cs="Arial"/>
+                <w:lang w:eastAsia="ja-JP"/>
+              </w:rPr>
+              <w:t>Ryan</w:t>
+            </w:r>
+          </w:p>
+        </w:tc>
+        <w:tc>
+          <w:tcPr>
+            <w:tcW w:w="1080" w:type="dxa"/>
+          </w:tcPr>
+          <w:p>
+            <w:pPr>
+              <w:widowControl/>
+              <w:spacing w:line="240" w:lineRule="auto"/>
+              <w:rPr>
+                <w:rFonts w:ascii="Arial" w:hAnsi="Arial" w:cs="Arial"/>
+                <w:lang w:eastAsia="ja-JP"/>
+              </w:rPr>
+            </w:pPr>
+            <w:r>
+              <w:rPr>
+                <w:rFonts w:ascii="Arial" w:hAnsi="Arial" w:cs="Arial"/>
+                <w:lang w:eastAsia="ja-JP"/>
+              </w:rPr>
+              <w:t>40 min</w:t>
+            </w:r>
+          </w:p>
+        </w:tc>
+        <w:tc>
+          <w:tcPr>
+            <w:tcW w:w="900" w:type="dxa"/>
+            <w:shd w:val="clear" w:color="auto" w:fill="auto"/>
+            <w:noWrap/>
+          </w:tcPr>
+          <w:p>
+            <w:pPr>
+              <w:widowControl/>
+              <w:spacing w:line="240" w:lineRule="auto"/>
+              <w:rPr>
+                <w:rFonts w:ascii="Arial" w:hAnsi="Arial" w:cs="Arial"/>
+                <w:lang w:eastAsia="ja-JP"/>
+              </w:rPr>
+            </w:pPr>
+            <w:r>
+              <w:rPr>
+                <w:rFonts w:ascii="Arial" w:hAnsi="Arial" w:cs="Arial"/>
+                <w:lang w:eastAsia="ja-JP"/>
+              </w:rPr>
+              <w:t>20 min</w:t>
+            </w:r>
+          </w:p>
+        </w:tc>
+        <w:tc>
+          <w:tcPr>
+            <w:tcW w:w="1136" w:type="dxa"/>
+            <w:shd w:val="clear" w:color="auto" w:fill="auto"/>
+            <w:noWrap/>
+          </w:tcPr>
+          <w:p>
+            <w:pPr>
+              <w:widowControl/>
+              <w:spacing w:line="240" w:lineRule="auto"/>
+              <w:rPr>
+                <w:rFonts w:ascii="Arial" w:hAnsi="Arial" w:cs="Arial"/>
+                <w:lang w:eastAsia="ja-JP"/>
+              </w:rPr>
+            </w:pPr>
+            <w:r>
+              <w:rPr>
+                <w:rFonts w:ascii="Arial" w:hAnsi="Arial" w:cs="Arial"/>
+                <w:lang w:eastAsia="ja-JP"/>
+              </w:rPr>
+              <w:t>40 min</w:t>
+            </w:r>
+          </w:p>
+        </w:tc>
+      </w:tr>
+      <w:tr>
+        <w:trPr>
+          <w:trHeight w:val="255"/>
+        </w:trPr>
+        <w:tc>
+          <w:tcPr>
+            <w:tcW w:w="710" w:type="dxa"/>
+          </w:tcPr>
+          <w:p>
+            <w:pPr>
+              <w:rPr>
+                <w:rFonts w:ascii="Arial" w:hAnsi="Arial" w:cs="Arial"/>
+                <w:lang w:eastAsia="ja-JP"/>
+              </w:rPr>
+            </w:pPr>
+            <w:r>
+              <w:rPr>
+                <w:rFonts w:ascii="Arial" w:hAnsi="Arial" w:cs="Arial"/>
+                <w:lang w:eastAsia="ja-JP"/>
+              </w:rPr>
+              <w:t>1.6**</w:t>
+            </w:r>
+          </w:p>
+        </w:tc>
+        <w:tc>
+          <w:tcPr>
+            <w:tcW w:w="2376" w:type="dxa"/>
+            <w:shd w:val="clear" w:color="auto" w:fill="auto"/>
+            <w:noWrap/>
+          </w:tcPr>
+          <w:p>
+            <w:pPr>
+              <w:rPr>
+                <w:rFonts w:ascii="Arial" w:hAnsi="Arial" w:cs="Arial"/>
+                <w:lang w:eastAsia="ja-JP"/>
+              </w:rPr>
+            </w:pPr>
+            <w:r>
+              <w:rPr>
+                <w:rFonts w:ascii="Arial" w:hAnsi="Arial" w:cs="Arial"/>
+                <w:lang w:eastAsia="ja-JP"/>
+              </w:rPr>
+              <w:t>Create System Wide Requirements document</w:t>
+            </w:r>
+          </w:p>
+        </w:tc>
+        <w:tc>
+          <w:tcPr>
+            <w:tcW w:w="2509" w:type="dxa"/>
+          </w:tcPr>
+          <w:p>
+            <w:pPr>
+              <w:rPr>
+                <w:rFonts w:ascii="Arial" w:hAnsi="Arial" w:cs="Arial"/>
+                <w:lang w:eastAsia="ja-JP"/>
+              </w:rPr>
+            </w:pPr>
+            <w:r>
+              <w:rPr>
+                <w:rFonts w:ascii="Arial" w:hAnsi="Arial" w:cs="Arial"/>
+                <w:lang w:eastAsia="ja-JP"/>
+              </w:rPr>
+              <w:t xml:space="preserve">System Wide Requirements document </w:t>
+            </w:r>
+            <w:r>
+              <w:rPr>
+                <w:rFonts w:ascii="Arial" w:hAnsi="Arial" w:cs="Arial"/>
+              </w:rPr>
+              <w:t>created and uploaded to Version Control</w:t>
+            </w:r>
+          </w:p>
+        </w:tc>
+        <w:tc>
+          <w:tcPr>
+            <w:tcW w:w="1236" w:type="dxa"/>
+            <w:shd w:val="clear" w:color="auto" w:fill="auto"/>
+            <w:noWrap/>
+          </w:tcPr>
+          <w:p>
+            <w:pPr>
+              <w:rPr>
+                <w:rFonts w:ascii="Arial" w:hAnsi="Arial" w:cs="Arial"/>
+                <w:lang w:eastAsia="ja-JP"/>
+              </w:rPr>
+            </w:pPr>
+            <w:hyperlink r:id="rId11">
+              <w:r>
+                <w:rPr>
+                  <w:rStyle w:val="Hyperlink"/>
+                  <w:rFonts w:ascii="Arial" w:hAnsi="Arial" w:cs="Arial"/>
+                  <w:lang w:eastAsia="ja-JP"/>
+                </w:rPr>
+                <w:t>Complete</w:t>
+              </w:r>
+            </w:hyperlink>
+          </w:p>
+        </w:tc>
+        <w:tc>
+          <w:tcPr>
+            <w:tcW w:w="1014" w:type="dxa"/>
+            <w:shd w:val="clear" w:color="auto" w:fill="auto"/>
+            <w:noWrap/>
+          </w:tcPr>
+          <w:p>
+            <w:pPr>
+              <w:rPr>
+                <w:rFonts w:ascii="Arial" w:hAnsi="Arial" w:cs="Arial"/>
+                <w:lang w:eastAsia="ja-JP"/>
+              </w:rPr>
+            </w:pPr>
+            <w:proofErr w:type="spellStart"/>
             <w:r>
               <w:rPr>
                 <w:rFonts w:ascii="Arial" w:hAnsi="Arial" w:cs="Arial"/>
@@ -1960,6 +1961,7 @@
               </w:rPr>
               <w:t>Jette</w:t>
             </w:r>
+            <w:proofErr w:type="spellEnd"/>
           </w:p>
         </w:tc>
         <w:tc>
@@ -2038,8 +2040,8 @@
           <w:numId w:val="36"/>
         </w:numPr>
         <w:sectPr>
-          <w:headerReference w:type="default" r:id="rId11"/>
-          <w:footerReference w:type="default" r:id="rId12"/>
+          <w:headerReference w:type="default" r:id="rId12"/>
+          <w:footerReference w:type="default" r:id="rId13"/>
           <w:pgSz w:w="12240" w:h="15840" w:code="1"/>
           <w:pgMar w:top="1440" w:right="1440" w:bottom="1440" w:left="1440" w:header="720" w:footer="720" w:gutter="0"/>
           <w:cols w:space="720"/>
@@ -2398,7 +2400,15 @@
               <w:t>Pharmacy Error Tracker</w:t>
             </w:r>
             <w:r>
-              <w:t xml:space="preserve"> for smart phone with scalability to standard sized tablet (10 inch screen)</w:t>
+              <w:t xml:space="preserve"> for smart phone with scalability to standard sized tablet (</w:t>
+            </w:r>
+            <w:proofErr w:type="gramStart"/>
+            <w:r>
+              <w:t>10 inch</w:t>
+            </w:r>
+            <w:proofErr w:type="gramEnd"/>
+            <w:r>
+              <w:t xml:space="preserve"> screen)</w:t>
             </w:r>
           </w:p>
         </w:tc>
@@ -2591,8 +2601,13 @@
               </w:rPr>
             </w:pPr>
             <w:r>
-              <w:t>Ryan, Leonard, Beau, Jette</w:t>
-            </w:r>
+              <w:t xml:space="preserve">Ryan, Leonard, Beau, </w:t>
+            </w:r>
+            <w:proofErr w:type="spellStart"/>
+            <w:r>
+              <w:t>Jette</w:t>
+            </w:r>
+            <w:proofErr w:type="spellEnd"/>
           </w:p>
         </w:tc>
       </w:tr>
@@ -2720,8 +2735,13 @@
         </w:numPr>
       </w:pPr>
       <w:r>
-        <w:t>Work Items: Planned compared to actually completed</w:t>
-      </w:r>
+        <w:t xml:space="preserve">Work Items: Planned compared to </w:t>
+      </w:r>
+      <w:proofErr w:type="gramStart"/>
+      <w:r>
+        <w:t>actually completed</w:t>
+      </w:r>
+      <w:proofErr w:type="gramEnd"/>
     </w:p>
     <w:p>
       <w:pPr>
@@ -2767,8 +2787,6 @@
         <w:tab/>
         <w:t>All work items were completed to the satisfaction of the Evaluation Criteria.</w:t>
       </w:r>
-      <w:bookmarkStart w:id="1" w:name="_GoBack"/>
-      <w:bookmarkEnd w:id="1"/>
     </w:p>
     <w:p>
       <w:pPr>
@@ -2794,7 +2812,21 @@
         <w:rPr>
           <w:color w:val="auto"/>
         </w:rPr>
-        <w:t xml:space="preserve">The addition of Jette to the team went </w:t>
+        <w:t xml:space="preserve">The addition of </w:t>
+      </w:r>
+      <w:proofErr w:type="spellStart"/>
+      <w:r>
+        <w:rPr>
+          <w:color w:val="auto"/>
+        </w:rPr>
+        <w:t>Jette</w:t>
+      </w:r>
+      <w:proofErr w:type="spellEnd"/>
+      <w:r>
+        <w:rPr>
+          <w:color w:val="auto"/>
+        </w:rPr>
+        <w:t xml:space="preserve"> to the team went </w:t>
       </w:r>
       <w:r>
         <w:rPr>
@@ -2849,7 +2881,21 @@
         <w:rPr>
           <w:color w:val="auto"/>
         </w:rPr>
-        <w:t>pointed the project away from the direct needs of the interested party in the interests of maximizing the functionality of the end result for the entire target market.</w:t>
+        <w:t xml:space="preserve">pointed the project away from the direct needs of the interested party in the interests of maximizing the functionality of </w:t>
+      </w:r>
+      <w:proofErr w:type="gramStart"/>
+      <w:r>
+        <w:rPr>
+          <w:color w:val="auto"/>
+        </w:rPr>
+        <w:t>the end result</w:t>
+      </w:r>
+      <w:proofErr w:type="gramEnd"/>
+      <w:r>
+        <w:rPr>
+          <w:color w:val="auto"/>
+        </w:rPr>
+        <w:t xml:space="preserve"> for the entire target market.</w:t>
       </w:r>
     </w:p>
     <w:sectPr>
@@ -2862,7 +2908,7 @@
 </file>
 
 <file path=word/endnotes.xml><?xml version="1.0" encoding="utf-8"?>
-<w:endnotes xmlns:wpc="http://schemas.microsoft.com/office/word/2010/wordprocessingCanvas" xmlns:mc="http://schemas.openxmlformats.org/markup-compatibility/2006" xmlns:o="urn:schemas-microsoft-com:office:office" xmlns:r="http://schemas.openxmlformats.org/officeDocument/2006/relationships" xmlns:m="http://schemas.openxmlformats.org/officeDocument/2006/math" xmlns:v="urn:schemas-microsoft-com:vml" xmlns:wp14="http://schemas.microsoft.com/office/word/2010/wordprocessingDrawing" xmlns:wp="http://schemas.openxmlformats.org/drawingml/2006/wordprocessingDrawing" xmlns:w10="urn:schemas-microsoft-com:office:word" xmlns:w="http://schemas.openxmlformats.org/wordprocessingml/2006/main" xmlns:w14="http://schemas.microsoft.com/office/word/2010/wordml" xmlns:w15="http://schemas.microsoft.com/office/word/2012/wordml" xmlns:wpg="http://schemas.microsoft.com/office/word/2010/wordprocessingGroup" xmlns:wpi="http://schemas.microsoft.com/office/word/2010/wordprocessingInk" xmlns:wne="http://schemas.microsoft.com/office/word/2006/wordml" xmlns:wps="http://schemas.microsoft.com/office/word/2010/wordprocessingShape" mc:Ignorable="w14 w15 wp14">
+<w:endnotes xmlns:wpc="http://schemas.microsoft.com/office/word/2010/wordprocessingCanvas" xmlns:cx="http://schemas.microsoft.com/office/drawing/2014/chartex" xmlns:cx1="http://schemas.microsoft.com/office/drawing/2015/9/8/chartex" xmlns:cx2="http://schemas.microsoft.com/office/drawing/2015/10/21/chartex" xmlns:cx3="http://schemas.microsoft.com/office/drawing/2016/5/9/chartex" xmlns:cx4="http://schemas.microsoft.com/office/drawing/2016/5/10/chartex" xmlns:cx5="http://schemas.microsoft.com/office/drawing/2016/5/11/chartex" xmlns:cx6="http://schemas.microsoft.com/office/drawing/2016/5/12/chartex" xmlns:cx7="http://schemas.microsoft.com/office/drawing/2016/5/13/chartex" xmlns:cx8="http://schemas.microsoft.com/office/drawing/2016/5/14/chartex" xmlns:mc="http://schemas.openxmlformats.org/markup-compatibility/2006" xmlns:aink="http://schemas.microsoft.com/office/drawing/2016/ink" xmlns:am3d="http://schemas.microsoft.com/office/drawing/2017/model3d" xmlns:o="urn:schemas-microsoft-com:office:office" xmlns:r="http://schemas.openxmlformats.org/officeDocument/2006/relationships" xmlns:m="http://schemas.openxmlformats.org/officeDocument/2006/math" xmlns:v="urn:schemas-microsoft-com:vml" xmlns:wp14="http://schemas.microsoft.com/office/word/2010/wordprocessingDrawing" xmlns:wp="http://schemas.openxmlformats.org/drawingml/2006/wordprocessingDrawing" xmlns:w10="urn:schemas-microsoft-com:office:word" xmlns:w="http://schemas.openxmlformats.org/wordprocessingml/2006/main" xmlns:w14="http://schemas.microsoft.com/office/word/2010/wordml" xmlns:w15="http://schemas.microsoft.com/office/word/2012/wordml" xmlns:w16cid="http://schemas.microsoft.com/office/word/2016/wordml/cid" xmlns:w16se="http://schemas.microsoft.com/office/word/2015/wordml/symex" xmlns:wpg="http://schemas.microsoft.com/office/word/2010/wordprocessingGroup" xmlns:wpi="http://schemas.microsoft.com/office/word/2010/wordprocessingInk" xmlns:wne="http://schemas.microsoft.com/office/word/2006/wordml" xmlns:wps="http://schemas.microsoft.com/office/word/2010/wordprocessingShape" mc:Ignorable="w14 w15 w16se w16cid wp14">
   <w:endnote w:type="separator" w:id="-1">
     <w:p>
       <w:r>
@@ -2881,7 +2927,7 @@
 </file>
 
 <file path=word/footer1.xml><?xml version="1.0" encoding="utf-8"?>
-<w:ftr xmlns:wpc="http://schemas.microsoft.com/office/word/2010/wordprocessingCanvas" xmlns:mc="http://schemas.openxmlformats.org/markup-compatibility/2006" xmlns:o="urn:schemas-microsoft-com:office:office" xmlns:r="http://schemas.openxmlformats.org/officeDocument/2006/relationships" xmlns:m="http://schemas.openxmlformats.org/officeDocument/2006/math" xmlns:v="urn:schemas-microsoft-com:vml" xmlns:wp14="http://schemas.microsoft.com/office/word/2010/wordprocessingDrawing" xmlns:wp="http://schemas.openxmlformats.org/drawingml/2006/wordprocessingDrawing" xmlns:w10="urn:schemas-microsoft-com:office:word" xmlns:w="http://schemas.openxmlformats.org/wordprocessingml/2006/main" xmlns:w14="http://schemas.microsoft.com/office/word/2010/wordml" xmlns:w15="http://schemas.microsoft.com/office/word/2012/wordml" xmlns:wpg="http://schemas.microsoft.com/office/word/2010/wordprocessingGroup" xmlns:wpi="http://schemas.microsoft.com/office/word/2010/wordprocessingInk" xmlns:wne="http://schemas.microsoft.com/office/word/2006/wordml" xmlns:wps="http://schemas.microsoft.com/office/word/2010/wordprocessingShape" mc:Ignorable="w14 w15 wp14">
+<w:ftr xmlns:wpc="http://schemas.microsoft.com/office/word/2010/wordprocessingCanvas" xmlns:cx="http://schemas.microsoft.com/office/drawing/2014/chartex" xmlns:cx1="http://schemas.microsoft.com/office/drawing/2015/9/8/chartex" xmlns:cx2="http://schemas.microsoft.com/office/drawing/2015/10/21/chartex" xmlns:cx3="http://schemas.microsoft.com/office/drawing/2016/5/9/chartex" xmlns:cx4="http://schemas.microsoft.com/office/drawing/2016/5/10/chartex" xmlns:cx5="http://schemas.microsoft.com/office/drawing/2016/5/11/chartex" xmlns:cx6="http://schemas.microsoft.com/office/drawing/2016/5/12/chartex" xmlns:cx7="http://schemas.microsoft.com/office/drawing/2016/5/13/chartex" xmlns:cx8="http://schemas.microsoft.com/office/drawing/2016/5/14/chartex" xmlns:mc="http://schemas.openxmlformats.org/markup-compatibility/2006" xmlns:aink="http://schemas.microsoft.com/office/drawing/2016/ink" xmlns:am3d="http://schemas.microsoft.com/office/drawing/2017/model3d" xmlns:o="urn:schemas-microsoft-com:office:office" xmlns:r="http://schemas.openxmlformats.org/officeDocument/2006/relationships" xmlns:m="http://schemas.openxmlformats.org/officeDocument/2006/math" xmlns:v="urn:schemas-microsoft-com:vml" xmlns:wp14="http://schemas.microsoft.com/office/word/2010/wordprocessingDrawing" xmlns:wp="http://schemas.openxmlformats.org/drawingml/2006/wordprocessingDrawing" xmlns:w10="urn:schemas-microsoft-com:office:word" xmlns:w="http://schemas.openxmlformats.org/wordprocessingml/2006/main" xmlns:w14="http://schemas.microsoft.com/office/word/2010/wordml" xmlns:w15="http://schemas.microsoft.com/office/word/2012/wordml" xmlns:w16cid="http://schemas.microsoft.com/office/word/2016/wordml/cid" xmlns:w16se="http://schemas.microsoft.com/office/word/2015/wordml/symex" xmlns:wpg="http://schemas.microsoft.com/office/word/2010/wordprocessingGroup" xmlns:wpi="http://schemas.microsoft.com/office/word/2010/wordprocessingInk" xmlns:wne="http://schemas.microsoft.com/office/word/2006/wordml" xmlns:wps="http://schemas.microsoft.com/office/word/2010/wordprocessingShape" mc:Ignorable="w14 w15 w16se w16cid wp14">
   <w:tbl>
     <w:tblPr>
       <w:tblW w:w="0" w:type="auto"/>
@@ -2939,8 +2985,13 @@
             <w:sym w:font="Symbol" w:char="F0D3"/>
           </w:r>
           <w:r>
-            <w:t>Team Pharmacon</w:t>
+            <w:t xml:space="preserve">Team </w:t>
           </w:r>
+          <w:proofErr w:type="spellStart"/>
+          <w:r>
+            <w:t>Pharmacon</w:t>
+          </w:r>
+          <w:proofErr w:type="spellEnd"/>
           <w:r>
             <w:t xml:space="preserve">, </w:t>
           </w:r>
@@ -3062,7 +3113,7 @@
 </file>
 
 <file path=word/footnotes.xml><?xml version="1.0" encoding="utf-8"?>
-<w:footnotes xmlns:wpc="http://schemas.microsoft.com/office/word/2010/wordprocessingCanvas" xmlns:mc="http://schemas.openxmlformats.org/markup-compatibility/2006" xmlns:o="urn:schemas-microsoft-com:office:office" xmlns:r="http://schemas.openxmlformats.org/officeDocument/2006/relationships" xmlns:m="http://schemas.openxmlformats.org/officeDocument/2006/math" xmlns:v="urn:schemas-microsoft-com:vml" xmlns:wp14="http://schemas.microsoft.com/office/word/2010/wordprocessingDrawing" xmlns:wp="http://schemas.openxmlformats.org/drawingml/2006/wordprocessingDrawing" xmlns:w10="urn:schemas-microsoft-com:office:word" xmlns:w="http://schemas.openxmlformats.org/wordprocessingml/2006/main" xmlns:w14="http://schemas.microsoft.com/office/word/2010/wordml" xmlns:w15="http://schemas.microsoft.com/office/word/2012/wordml" xmlns:wpg="http://schemas.microsoft.com/office/word/2010/wordprocessingGroup" xmlns:wpi="http://schemas.microsoft.com/office/word/2010/wordprocessingInk" xmlns:wne="http://schemas.microsoft.com/office/word/2006/wordml" xmlns:wps="http://schemas.microsoft.com/office/word/2010/wordprocessingShape" mc:Ignorable="w14 w15 wp14">
+<w:footnotes xmlns:wpc="http://schemas.microsoft.com/office/word/2010/wordprocessingCanvas" xmlns:cx="http://schemas.microsoft.com/office/drawing/2014/chartex" xmlns:cx1="http://schemas.microsoft.com/office/drawing/2015/9/8/chartex" xmlns:cx2="http://schemas.microsoft.com/office/drawing/2015/10/21/chartex" xmlns:cx3="http://schemas.microsoft.com/office/drawing/2016/5/9/chartex" xmlns:cx4="http://schemas.microsoft.com/office/drawing/2016/5/10/chartex" xmlns:cx5="http://schemas.microsoft.com/office/drawing/2016/5/11/chartex" xmlns:cx6="http://schemas.microsoft.com/office/drawing/2016/5/12/chartex" xmlns:cx7="http://schemas.microsoft.com/office/drawing/2016/5/13/chartex" xmlns:cx8="http://schemas.microsoft.com/office/drawing/2016/5/14/chartex" xmlns:mc="http://schemas.openxmlformats.org/markup-compatibility/2006" xmlns:aink="http://schemas.microsoft.com/office/drawing/2016/ink" xmlns:am3d="http://schemas.microsoft.com/office/drawing/2017/model3d" xmlns:o="urn:schemas-microsoft-com:office:office" xmlns:r="http://schemas.openxmlformats.org/officeDocument/2006/relationships" xmlns:m="http://schemas.openxmlformats.org/officeDocument/2006/math" xmlns:v="urn:schemas-microsoft-com:vml" xmlns:wp14="http://schemas.microsoft.com/office/word/2010/wordprocessingDrawing" xmlns:wp="http://schemas.openxmlformats.org/drawingml/2006/wordprocessingDrawing" xmlns:w10="urn:schemas-microsoft-com:office:word" xmlns:w="http://schemas.openxmlformats.org/wordprocessingml/2006/main" xmlns:w14="http://schemas.microsoft.com/office/word/2010/wordml" xmlns:w15="http://schemas.microsoft.com/office/word/2012/wordml" xmlns:w16cid="http://schemas.microsoft.com/office/word/2016/wordml/cid" xmlns:w16se="http://schemas.microsoft.com/office/word/2015/wordml/symex" xmlns:wpg="http://schemas.microsoft.com/office/word/2010/wordprocessingGroup" xmlns:wpi="http://schemas.microsoft.com/office/word/2010/wordprocessingInk" xmlns:wne="http://schemas.microsoft.com/office/word/2006/wordml" xmlns:wps="http://schemas.microsoft.com/office/word/2010/wordprocessingShape" mc:Ignorable="w14 w15 w16se w16cid wp14">
   <w:footnote w:type="separator" w:id="-1">
     <w:p>
       <w:r>
@@ -3081,7 +3132,7 @@
 </file>
 
 <file path=word/header1.xml><?xml version="1.0" encoding="utf-8"?>
-<w:hdr xmlns:wpc="http://schemas.microsoft.com/office/word/2010/wordprocessingCanvas" xmlns:mc="http://schemas.openxmlformats.org/markup-compatibility/2006" xmlns:o="urn:schemas-microsoft-com:office:office" xmlns:r="http://schemas.openxmlformats.org/officeDocument/2006/relationships" xmlns:m="http://schemas.openxmlformats.org/officeDocument/2006/math" xmlns:v="urn:schemas-microsoft-com:vml" xmlns:wp14="http://schemas.microsoft.com/office/word/2010/wordprocessingDrawing" xmlns:wp="http://schemas.openxmlformats.org/drawingml/2006/wordprocessingDrawing" xmlns:w10="urn:schemas-microsoft-com:office:word" xmlns:w="http://schemas.openxmlformats.org/wordprocessingml/2006/main" xmlns:w14="http://schemas.microsoft.com/office/word/2010/wordml" xmlns:w15="http://schemas.microsoft.com/office/word/2012/wordml" xmlns:wpg="http://schemas.microsoft.com/office/word/2010/wordprocessingGroup" xmlns:wpi="http://schemas.microsoft.com/office/word/2010/wordprocessingInk" xmlns:wne="http://schemas.microsoft.com/office/word/2006/wordml" xmlns:wps="http://schemas.microsoft.com/office/word/2010/wordprocessingShape" mc:Ignorable="w14 w15 wp14">
+<w:hdr xmlns:wpc="http://schemas.microsoft.com/office/word/2010/wordprocessingCanvas" xmlns:cx="http://schemas.microsoft.com/office/drawing/2014/chartex" xmlns:cx1="http://schemas.microsoft.com/office/drawing/2015/9/8/chartex" xmlns:cx2="http://schemas.microsoft.com/office/drawing/2015/10/21/chartex" xmlns:cx3="http://schemas.microsoft.com/office/drawing/2016/5/9/chartex" xmlns:cx4="http://schemas.microsoft.com/office/drawing/2016/5/10/chartex" xmlns:cx5="http://schemas.microsoft.com/office/drawing/2016/5/11/chartex" xmlns:cx6="http://schemas.microsoft.com/office/drawing/2016/5/12/chartex" xmlns:cx7="http://schemas.microsoft.com/office/drawing/2016/5/13/chartex" xmlns:cx8="http://schemas.microsoft.com/office/drawing/2016/5/14/chartex" xmlns:mc="http://schemas.openxmlformats.org/markup-compatibility/2006" xmlns:aink="http://schemas.microsoft.com/office/drawing/2016/ink" xmlns:am3d="http://schemas.microsoft.com/office/drawing/2017/model3d" xmlns:o="urn:schemas-microsoft-com:office:office" xmlns:r="http://schemas.openxmlformats.org/officeDocument/2006/relationships" xmlns:m="http://schemas.openxmlformats.org/officeDocument/2006/math" xmlns:v="urn:schemas-microsoft-com:vml" xmlns:wp14="http://schemas.microsoft.com/office/word/2010/wordprocessingDrawing" xmlns:wp="http://schemas.openxmlformats.org/drawingml/2006/wordprocessingDrawing" xmlns:w10="urn:schemas-microsoft-com:office:word" xmlns:w="http://schemas.openxmlformats.org/wordprocessingml/2006/main" xmlns:w14="http://schemas.microsoft.com/office/word/2010/wordml" xmlns:w15="http://schemas.microsoft.com/office/word/2012/wordml" xmlns:w16cid="http://schemas.microsoft.com/office/word/2016/wordml/cid" xmlns:w16se="http://schemas.microsoft.com/office/word/2015/wordml/symex" xmlns:wpg="http://schemas.microsoft.com/office/word/2010/wordprocessingGroup" xmlns:wpi="http://schemas.microsoft.com/office/word/2010/wordprocessingInk" xmlns:wne="http://schemas.microsoft.com/office/word/2006/wordml" xmlns:wps="http://schemas.microsoft.com/office/word/2010/wordprocessingShape" mc:Ignorable="w14 w15 w16se w16cid wp14">
   <w:tbl>
     <w:tblPr>
       <w:tblW w:w="0" w:type="auto"/>
@@ -3139,21 +3190,11 @@
           <w:tcW w:w="6379" w:type="dxa"/>
         </w:tcPr>
         <w:p>
-          <w:r>
-            <w:fldChar w:fldCharType="begin"/>
-          </w:r>
-          <w:r>
-            <w:instrText xml:space="preserve"> TITLE  \* MERGEFORMAT </w:instrText>
-          </w:r>
-          <w:r>
-            <w:fldChar w:fldCharType="separate"/>
-          </w:r>
-          <w:r>
-            <w:t>Iteration Plan</w:t>
-          </w:r>
-          <w:r>
-            <w:fldChar w:fldCharType="end"/>
-          </w:r>
+          <w:fldSimple w:instr=" TITLE  \* MERGEFORMAT ">
+            <w:r>
+              <w:t>Iteration Plan</w:t>
+            </w:r>
+          </w:fldSimple>
         </w:p>
       </w:tc>
       <w:tc>
@@ -3183,7 +3224,7 @@
 </file>
 
 <file path=word/numbering.xml><?xml version="1.0" encoding="utf-8"?>
-<w:numbering xmlns:wpc="http://schemas.microsoft.com/office/word/2010/wordprocessingCanvas" xmlns:mc="http://schemas.openxmlformats.org/markup-compatibility/2006" xmlns:o="urn:schemas-microsoft-com:office:office" xmlns:r="http://schemas.openxmlformats.org/officeDocument/2006/relationships" xmlns:m="http://schemas.openxmlformats.org/officeDocument/2006/math" xmlns:v="urn:schemas-microsoft-com:vml" xmlns:wp14="http://schemas.microsoft.com/office/word/2010/wordprocessingDrawing" xmlns:wp="http://schemas.openxmlformats.org/drawingml/2006/wordprocessingDrawing" xmlns:w10="urn:schemas-microsoft-com:office:word" xmlns:w="http://schemas.openxmlformats.org/wordprocessingml/2006/main" xmlns:w14="http://schemas.microsoft.com/office/word/2010/wordml" xmlns:w15="http://schemas.microsoft.com/office/word/2012/wordml" xmlns:wpg="http://schemas.microsoft.com/office/word/2010/wordprocessingGroup" xmlns:wpi="http://schemas.microsoft.com/office/word/2010/wordprocessingInk" xmlns:wne="http://schemas.microsoft.com/office/word/2006/wordml" xmlns:wps="http://schemas.microsoft.com/office/word/2010/wordprocessingShape" mc:Ignorable="w14 w15 wp14">
+<w:numbering xmlns:wpc="http://schemas.microsoft.com/office/word/2010/wordprocessingCanvas" xmlns:cx="http://schemas.microsoft.com/office/drawing/2014/chartex" xmlns:cx1="http://schemas.microsoft.com/office/drawing/2015/9/8/chartex" xmlns:cx2="http://schemas.microsoft.com/office/drawing/2015/10/21/chartex" xmlns:cx3="http://schemas.microsoft.com/office/drawing/2016/5/9/chartex" xmlns:cx4="http://schemas.microsoft.com/office/drawing/2016/5/10/chartex" xmlns:cx5="http://schemas.microsoft.com/office/drawing/2016/5/11/chartex" xmlns:cx6="http://schemas.microsoft.com/office/drawing/2016/5/12/chartex" xmlns:cx7="http://schemas.microsoft.com/office/drawing/2016/5/13/chartex" xmlns:cx8="http://schemas.microsoft.com/office/drawing/2016/5/14/chartex" xmlns:mc="http://schemas.openxmlformats.org/markup-compatibility/2006" xmlns:aink="http://schemas.microsoft.com/office/drawing/2016/ink" xmlns:am3d="http://schemas.microsoft.com/office/drawing/2017/model3d" xmlns:o="urn:schemas-microsoft-com:office:office" xmlns:r="http://schemas.openxmlformats.org/officeDocument/2006/relationships" xmlns:m="http://schemas.openxmlformats.org/officeDocument/2006/math" xmlns:v="urn:schemas-microsoft-com:vml" xmlns:wp14="http://schemas.microsoft.com/office/word/2010/wordprocessingDrawing" xmlns:wp="http://schemas.openxmlformats.org/drawingml/2006/wordprocessingDrawing" xmlns:w10="urn:schemas-microsoft-com:office:word" xmlns:w="http://schemas.openxmlformats.org/wordprocessingml/2006/main" xmlns:w14="http://schemas.microsoft.com/office/word/2010/wordml" xmlns:w15="http://schemas.microsoft.com/office/word/2012/wordml" xmlns:w16cid="http://schemas.microsoft.com/office/word/2016/wordml/cid" xmlns:w16se="http://schemas.microsoft.com/office/word/2015/wordml/symex" xmlns:wpg="http://schemas.microsoft.com/office/word/2010/wordprocessingGroup" xmlns:wpi="http://schemas.microsoft.com/office/word/2010/wordprocessingInk" xmlns:wne="http://schemas.microsoft.com/office/word/2006/wordml" xmlns:wps="http://schemas.microsoft.com/office/word/2010/wordprocessingShape" mc:Ignorable="w14 w15 w16se w16cid wp14">
   <w:abstractNum w:abstractNumId="0" w15:restartNumberingAfterBreak="0">
     <w:nsid w:val="FFFFFFFB"/>
     <w:multiLevelType w:val="multilevel"/>
@@ -5988,7 +6029,7 @@
 </file>
 
 <file path=word/styles.xml><?xml version="1.0" encoding="utf-8"?>
-<w:styles xmlns:mc="http://schemas.openxmlformats.org/markup-compatibility/2006" xmlns:r="http://schemas.openxmlformats.org/officeDocument/2006/relationships" xmlns:w="http://schemas.openxmlformats.org/wordprocessingml/2006/main" xmlns:w14="http://schemas.microsoft.com/office/word/2010/wordml" xmlns:w15="http://schemas.microsoft.com/office/word/2012/wordml" mc:Ignorable="w14 w15">
+<w:styles xmlns:mc="http://schemas.openxmlformats.org/markup-compatibility/2006" xmlns:r="http://schemas.openxmlformats.org/officeDocument/2006/relationships" xmlns:w="http://schemas.openxmlformats.org/wordprocessingml/2006/main" xmlns:w14="http://schemas.microsoft.com/office/word/2010/wordml" xmlns:w15="http://schemas.microsoft.com/office/word/2012/wordml" xmlns:w16cid="http://schemas.microsoft.com/office/word/2016/wordml/cid" xmlns:w16se="http://schemas.microsoft.com/office/word/2015/wordml/symex" mc:Ignorable="w14 w15 w16se w16cid">
   <w:docDefaults>
     <w:rPrDefault>
       <w:rPr>
@@ -5998,7 +6039,7 @@
     </w:rPrDefault>
     <w:pPrDefault/>
   </w:docDefaults>
-  <w:latentStyles w:defLockedState="0" w:defUIPriority="99" w:defSemiHidden="0" w:defUnhideWhenUsed="0" w:defQFormat="0" w:count="371">
+  <w:latentStyles w:defLockedState="0" w:defUIPriority="99" w:defSemiHidden="0" w:defUnhideWhenUsed="0" w:defQFormat="0" w:count="375">
     <w:lsdException w:name="Normal" w:uiPriority="0" w:qFormat="1"/>
     <w:lsdException w:name="heading 1" w:uiPriority="9" w:qFormat="1"/>
     <w:lsdException w:name="heading 2" w:uiPriority="9" w:qFormat="1"/>
@@ -6104,7 +6145,6 @@
     <w:lsdException w:name="HTML Sample" w:semiHidden="1" w:unhideWhenUsed="1"/>
     <w:lsdException w:name="HTML Typewriter" w:semiHidden="1" w:unhideWhenUsed="1"/>
     <w:lsdException w:name="HTML Variable" w:semiHidden="1" w:unhideWhenUsed="1"/>
-    <w:lsdException w:name="Normal Table" w:semiHidden="1" w:unhideWhenUsed="1"/>
     <w:lsdException w:name="annotation subject" w:semiHidden="1" w:unhideWhenUsed="1"/>
     <w:lsdException w:name="No List" w:semiHidden="1" w:unhideWhenUsed="1"/>
     <w:lsdException w:name="Outline List 1" w:semiHidden="1" w:unhideWhenUsed="1"/>
@@ -6148,10 +6188,8 @@
     <w:lsdException w:name="Table Elegant" w:semiHidden="1" w:unhideWhenUsed="1"/>
     <w:lsdException w:name="Table Professional" w:semiHidden="1" w:unhideWhenUsed="1"/>
     <w:lsdException w:name="Table Subtle 1" w:semiHidden="1" w:unhideWhenUsed="1"/>
-    <w:lsdException w:name="Table Subtle 2" w:semiHidden="1" w:unhideWhenUsed="1"/>
     <w:lsdException w:name="Table Web 1" w:semiHidden="1" w:unhideWhenUsed="1"/>
     <w:lsdException w:name="Table Web 2" w:semiHidden="1" w:unhideWhenUsed="1"/>
-    <w:lsdException w:name="Table Web 3" w:semiHidden="1" w:unhideWhenUsed="1"/>
     <w:lsdException w:name="Balloon Text" w:semiHidden="1" w:unhideWhenUsed="1"/>
     <w:lsdException w:name="Table Grid" w:uiPriority="39"/>
     <w:lsdException w:name="Table Theme" w:semiHidden="1" w:unhideWhenUsed="1"/>
@@ -6370,6 +6408,10 @@
     <w:lsdException w:name="List Table 5 Dark Accent 6" w:uiPriority="50"/>
     <w:lsdException w:name="List Table 6 Colorful Accent 6" w:uiPriority="51"/>
     <w:lsdException w:name="List Table 7 Colorful Accent 6" w:uiPriority="52"/>
+    <w:lsdException w:name="Mention" w:semiHidden="1" w:unhideWhenUsed="1"/>
+    <w:lsdException w:name="Smart Hyperlink" w:semiHidden="1" w:unhideWhenUsed="1"/>
+    <w:lsdException w:name="Hashtag" w:semiHidden="1" w:unhideWhenUsed="1"/>
+    <w:lsdException w:name="Unresolved Mention" w:semiHidden="1" w:unhideWhenUsed="1"/>
   </w:latentStyles>
   <w:style w:type="paragraph" w:default="1" w:styleId="Normal">
     <w:name w:val="Normal"/>
@@ -7030,6 +7072,18 @@
       <w:u w:val="single"/>
     </w:rPr>
   </w:style>
+  <w:style w:type="character" w:styleId="UnresolvedMention">
+    <w:name w:val="Unresolved Mention"/>
+    <w:basedOn w:val="DefaultParagraphFont"/>
+    <w:uiPriority w:val="99"/>
+    <w:semiHidden/>
+    <w:unhideWhenUsed/>
+    <w:rsid w:val="00D65FA9"/>
+    <w:rPr>
+      <w:color w:val="808080"/>
+      <w:shd w:val="clear" w:color="auto" w:fill="E6E6E6"/>
+    </w:rPr>
+  </w:style>
 </w:styles>
 </file>
 

</xml_diff>

<commit_message>
fixing more issues with documents that are now out of sync
</commit_message>
<xml_diff>
--- a/documents/Iteration Plan/Inception Iteration Plan 1 - with Assessment.docx
+++ b/documents/Iteration Plan/Inception Iteration Plan 1 - with Assessment.docx
@@ -19,11 +19,21 @@
       <w:pPr>
         <w:pStyle w:val="Title"/>
       </w:pPr>
-      <w:fldSimple w:instr=" TITLE  \* MERGEFORMAT ">
-        <w:r>
-          <w:t>Iteration Plan</w:t>
-        </w:r>
-      </w:fldSimple>
+      <w:r>
+        <w:fldChar w:fldCharType="begin"/>
+      </w:r>
+      <w:r>
+        <w:instrText xml:space="preserve"> TITLE  \* MERGEFORMAT </w:instrText>
+      </w:r>
+      <w:r>
+        <w:fldChar w:fldCharType="separate"/>
+      </w:r>
+      <w:r>
+        <w:t>Iteration Plan</w:t>
+      </w:r>
+      <w:r>
+        <w:fldChar w:fldCharType="end"/>
+      </w:r>
       <w:r>
         <w:t xml:space="preserve"> – Inception Iteration 1</w:t>
       </w:r>
@@ -1033,8 +1043,6 @@
               </w:rPr>
               <w:t>0</w:t>
             </w:r>
-            <w:bookmarkStart w:id="1" w:name="_GoBack"/>
-            <w:bookmarkEnd w:id="1"/>
           </w:p>
         </w:tc>
       </w:tr>
@@ -1339,203 +1347,6 @@
                 <w:lang w:eastAsia="ja-JP"/>
               </w:rPr>
             </w:pPr>
-            <w:r>
-              <w:rPr>
-                <w:rFonts w:ascii="Arial" w:hAnsi="Arial" w:cs="Arial"/>
-                <w:lang w:eastAsia="ja-JP"/>
-              </w:rPr>
-              <w:t>Incomplete</w:t>
-            </w:r>
-          </w:p>
-        </w:tc>
-        <w:tc>
-          <w:tcPr>
-            <w:tcW w:w="1014" w:type="dxa"/>
-            <w:shd w:val="clear" w:color="auto" w:fill="auto"/>
-            <w:noWrap/>
-          </w:tcPr>
-          <w:p>
-            <w:pPr>
-              <w:widowControl/>
-              <w:spacing w:line="240" w:lineRule="auto"/>
-              <w:rPr>
-                <w:rFonts w:ascii="Arial" w:hAnsi="Arial" w:cs="Arial"/>
-                <w:lang w:eastAsia="ja-JP"/>
-              </w:rPr>
-            </w:pPr>
-            <w:r>
-              <w:rPr>
-                <w:rFonts w:ascii="Arial" w:hAnsi="Arial" w:cs="Arial"/>
-                <w:lang w:eastAsia="ja-JP"/>
-              </w:rPr>
-              <w:t>Beau</w:t>
-            </w:r>
-          </w:p>
-        </w:tc>
-        <w:tc>
-          <w:tcPr>
-            <w:tcW w:w="1080" w:type="dxa"/>
-          </w:tcPr>
-          <w:p>
-            <w:pPr>
-              <w:widowControl/>
-              <w:spacing w:line="240" w:lineRule="auto"/>
-              <w:rPr>
-                <w:rFonts w:ascii="Arial" w:hAnsi="Arial" w:cs="Arial"/>
-                <w:lang w:eastAsia="ja-JP"/>
-              </w:rPr>
-            </w:pPr>
-            <w:r>
-              <w:rPr>
-                <w:rFonts w:ascii="Arial" w:hAnsi="Arial" w:cs="Arial"/>
-                <w:lang w:eastAsia="ja-JP"/>
-              </w:rPr>
-              <w:t>4</w:t>
-            </w:r>
-          </w:p>
-        </w:tc>
-        <w:tc>
-          <w:tcPr>
-            <w:tcW w:w="900" w:type="dxa"/>
-            <w:shd w:val="clear" w:color="auto" w:fill="auto"/>
-            <w:noWrap/>
-          </w:tcPr>
-          <w:p>
-            <w:pPr>
-              <w:widowControl/>
-              <w:spacing w:line="240" w:lineRule="auto"/>
-              <w:rPr>
-                <w:rFonts w:ascii="Arial" w:hAnsi="Arial" w:cs="Arial"/>
-                <w:lang w:eastAsia="ja-JP"/>
-              </w:rPr>
-            </w:pPr>
-            <w:r>
-              <w:rPr>
-                <w:rFonts w:ascii="Arial" w:hAnsi="Arial" w:cs="Arial"/>
-                <w:lang w:eastAsia="ja-JP"/>
-              </w:rPr>
-              <w:t>0</w:t>
-            </w:r>
-          </w:p>
-        </w:tc>
-        <w:tc>
-          <w:tcPr>
-            <w:tcW w:w="1136" w:type="dxa"/>
-            <w:shd w:val="clear" w:color="auto" w:fill="auto"/>
-            <w:noWrap/>
-          </w:tcPr>
-          <w:p>
-            <w:pPr>
-              <w:widowControl/>
-              <w:spacing w:line="240" w:lineRule="auto"/>
-              <w:rPr>
-                <w:rFonts w:ascii="Arial" w:hAnsi="Arial" w:cs="Arial"/>
-                <w:lang w:eastAsia="ja-JP"/>
-              </w:rPr>
-            </w:pPr>
-            <w:r>
-              <w:rPr>
-                <w:rFonts w:ascii="Arial" w:hAnsi="Arial" w:cs="Arial"/>
-                <w:lang w:eastAsia="ja-JP"/>
-              </w:rPr>
-              <w:t>4</w:t>
-            </w:r>
-          </w:p>
-        </w:tc>
-      </w:tr>
-      <w:tr>
-        <w:trPr>
-          <w:trHeight w:val="1723"/>
-        </w:trPr>
-        <w:tc>
-          <w:tcPr>
-            <w:tcW w:w="710" w:type="dxa"/>
-          </w:tcPr>
-          <w:p>
-            <w:pPr>
-              <w:widowControl/>
-              <w:spacing w:line="240" w:lineRule="auto"/>
-              <w:rPr>
-                <w:rFonts w:ascii="Arial" w:hAnsi="Arial" w:cs="Arial"/>
-                <w:lang w:eastAsia="ja-JP"/>
-              </w:rPr>
-            </w:pPr>
-            <w:r>
-              <w:rPr>
-                <w:rFonts w:ascii="Arial" w:hAnsi="Arial" w:cs="Arial"/>
-                <w:lang w:eastAsia="ja-JP"/>
-              </w:rPr>
-              <w:t>1.4</w:t>
-            </w:r>
-          </w:p>
-        </w:tc>
-        <w:tc>
-          <w:tcPr>
-            <w:tcW w:w="2376" w:type="dxa"/>
-            <w:shd w:val="clear" w:color="auto" w:fill="auto"/>
-            <w:noWrap/>
-          </w:tcPr>
-          <w:p>
-            <w:pPr>
-              <w:widowControl/>
-              <w:spacing w:line="240" w:lineRule="auto"/>
-              <w:rPr>
-                <w:rFonts w:ascii="Arial" w:hAnsi="Arial" w:cs="Arial"/>
-                <w:lang w:eastAsia="ja-JP"/>
-              </w:rPr>
-            </w:pPr>
-            <w:r>
-              <w:rPr>
-                <w:rFonts w:ascii="Arial" w:hAnsi="Arial" w:cs="Arial"/>
-                <w:lang w:eastAsia="ja-JP"/>
-              </w:rPr>
-              <w:t>Identify Critical Core Use Case &amp; Candidate Architectures/ Technology Platform</w:t>
-            </w:r>
-          </w:p>
-        </w:tc>
-        <w:tc>
-          <w:tcPr>
-            <w:tcW w:w="2509" w:type="dxa"/>
-          </w:tcPr>
-          <w:p>
-            <w:pPr>
-              <w:widowControl/>
-              <w:spacing w:line="240" w:lineRule="auto"/>
-              <w:rPr>
-                <w:rFonts w:ascii="Arial" w:hAnsi="Arial" w:cs="Arial"/>
-                <w:lang w:eastAsia="ja-JP"/>
-              </w:rPr>
-            </w:pPr>
-            <w:r>
-              <w:rPr>
-                <w:rFonts w:ascii="Arial" w:hAnsi="Arial" w:cs="Arial"/>
-                <w:lang w:eastAsia="ja-JP"/>
-              </w:rPr>
-              <w:t>Critical core use case &amp; Candidate Architectures/ Technology Platform identified and agreed on, memo</w:t>
-            </w:r>
-            <w:r>
-              <w:rPr>
-                <w:rFonts w:ascii="Arial" w:hAnsi="Arial" w:cs="Arial"/>
-              </w:rPr>
-              <w:t xml:space="preserve"> created and uploaded to Version Control</w:t>
-            </w:r>
-          </w:p>
-        </w:tc>
-        <w:tc>
-          <w:tcPr>
-            <w:tcW w:w="1236" w:type="dxa"/>
-            <w:shd w:val="clear" w:color="auto" w:fill="auto"/>
-            <w:noWrap/>
-          </w:tcPr>
-          <w:p>
-            <w:pPr>
-              <w:widowControl/>
-              <w:spacing w:line="240" w:lineRule="auto"/>
-              <w:rPr>
-                <w:rFonts w:ascii="Arial" w:hAnsi="Arial" w:cs="Arial"/>
-                <w:lang w:eastAsia="ja-JP"/>
-              </w:rPr>
-            </w:pPr>
             <w:hyperlink r:id="rId9" w:history="1">
               <w:r>
                 <w:rPr>
@@ -1568,7 +1379,7 @@
                 <w:rFonts w:ascii="Arial" w:hAnsi="Arial" w:cs="Arial"/>
                 <w:lang w:eastAsia="ja-JP"/>
               </w:rPr>
-              <w:t>Ryan</w:t>
+              <w:t>Beau</w:t>
             </w:r>
           </w:p>
         </w:tc>
@@ -1590,7 +1401,7 @@
                 <w:rFonts w:ascii="Arial" w:hAnsi="Arial" w:cs="Arial"/>
                 <w:lang w:eastAsia="ja-JP"/>
               </w:rPr>
-              <w:t>30 min</w:t>
+              <w:t>4</w:t>
             </w:r>
           </w:p>
         </w:tc>
@@ -1614,8 +1425,10 @@
                 <w:rFonts w:ascii="Arial" w:hAnsi="Arial" w:cs="Arial"/>
                 <w:lang w:eastAsia="ja-JP"/>
               </w:rPr>
-              <w:t>1</w:t>
-            </w:r>
+              <w:t>7</w:t>
+            </w:r>
+            <w:bookmarkStart w:id="1" w:name="_GoBack"/>
+            <w:bookmarkEnd w:id="1"/>
           </w:p>
         </w:tc>
         <w:tc>
@@ -1638,14 +1451,14 @@
                 <w:rFonts w:ascii="Arial" w:hAnsi="Arial" w:cs="Arial"/>
                 <w:lang w:eastAsia="ja-JP"/>
               </w:rPr>
-              <w:t>30 min</w:t>
+              <w:t>4</w:t>
             </w:r>
           </w:p>
         </w:tc>
       </w:tr>
       <w:tr>
         <w:trPr>
-          <w:trHeight w:val="255"/>
+          <w:trHeight w:val="1723"/>
         </w:trPr>
         <w:tc>
           <w:tcPr>
@@ -1665,7 +1478,7 @@
                 <w:rFonts w:ascii="Arial" w:hAnsi="Arial" w:cs="Arial"/>
                 <w:lang w:eastAsia="ja-JP"/>
               </w:rPr>
-              <w:t>1.5</w:t>
+              <w:t>1.4</w:t>
             </w:r>
           </w:p>
         </w:tc>
@@ -1689,7 +1502,7 @@
                 <w:rFonts w:ascii="Arial" w:hAnsi="Arial" w:cs="Arial"/>
                 <w:lang w:eastAsia="ja-JP"/>
               </w:rPr>
-              <w:t>Establish Development Environment/s and Version Control Procedures</w:t>
+              <w:t>Identify Critical Core Use Case &amp; Candidate Architectures/ Technology Platform</w:t>
             </w:r>
           </w:p>
         </w:tc>
@@ -1711,7 +1524,7 @@
                 <w:rFonts w:ascii="Arial" w:hAnsi="Arial" w:cs="Arial"/>
                 <w:lang w:eastAsia="ja-JP"/>
               </w:rPr>
-              <w:t>Development Environment/s and Version Control Procedures established, memo</w:t>
+              <w:t>Critical core use case &amp; Candidate Architectures/ Technology Platform identified and agreed on, memo</w:t>
             </w:r>
             <w:r>
               <w:rPr>
@@ -1790,7 +1603,7 @@
                 <w:rFonts w:ascii="Arial" w:hAnsi="Arial" w:cs="Arial"/>
                 <w:lang w:eastAsia="ja-JP"/>
               </w:rPr>
-              <w:t>40 min</w:t>
+              <w:t>30 min</w:t>
             </w:r>
           </w:p>
         </w:tc>
@@ -1814,7 +1627,7 @@
                 <w:rFonts w:ascii="Arial" w:hAnsi="Arial" w:cs="Arial"/>
                 <w:lang w:eastAsia="ja-JP"/>
               </w:rPr>
-              <w:t>20 min</w:t>
+              <w:t>1</w:t>
             </w:r>
           </w:p>
         </w:tc>
@@ -1838,7 +1651,7 @@
                 <w:rFonts w:ascii="Arial" w:hAnsi="Arial" w:cs="Arial"/>
                 <w:lang w:eastAsia="ja-JP"/>
               </w:rPr>
-              <w:t>40 min</w:t>
+              <w:t>30 min</w:t>
             </w:r>
           </w:p>
         </w:tc>
@@ -1853,17 +1666,19 @@
           </w:tcPr>
           <w:p>
             <w:pPr>
-              <w:rPr>
-                <w:rFonts w:ascii="Arial" w:hAnsi="Arial" w:cs="Arial"/>
-                <w:lang w:eastAsia="ja-JP"/>
-              </w:rPr>
-            </w:pPr>
-            <w:r>
-              <w:rPr>
-                <w:rFonts w:ascii="Arial" w:hAnsi="Arial" w:cs="Arial"/>
-                <w:lang w:eastAsia="ja-JP"/>
-              </w:rPr>
-              <w:t>1.6**</w:t>
+              <w:widowControl/>
+              <w:spacing w:line="240" w:lineRule="auto"/>
+              <w:rPr>
+                <w:rFonts w:ascii="Arial" w:hAnsi="Arial" w:cs="Arial"/>
+                <w:lang w:eastAsia="ja-JP"/>
+              </w:rPr>
+            </w:pPr>
+            <w:r>
+              <w:rPr>
+                <w:rFonts w:ascii="Arial" w:hAnsi="Arial" w:cs="Arial"/>
+                <w:lang w:eastAsia="ja-JP"/>
+              </w:rPr>
+              <w:t>1.5</w:t>
             </w:r>
           </w:p>
         </w:tc>
@@ -1875,17 +1690,19 @@
           </w:tcPr>
           <w:p>
             <w:pPr>
-              <w:rPr>
-                <w:rFonts w:ascii="Arial" w:hAnsi="Arial" w:cs="Arial"/>
-                <w:lang w:eastAsia="ja-JP"/>
-              </w:rPr>
-            </w:pPr>
-            <w:r>
-              <w:rPr>
-                <w:rFonts w:ascii="Arial" w:hAnsi="Arial" w:cs="Arial"/>
-                <w:lang w:eastAsia="ja-JP"/>
-              </w:rPr>
-              <w:t>Create System Wide Requirements document</w:t>
+              <w:widowControl/>
+              <w:spacing w:line="240" w:lineRule="auto"/>
+              <w:rPr>
+                <w:rFonts w:ascii="Arial" w:hAnsi="Arial" w:cs="Arial"/>
+                <w:lang w:eastAsia="ja-JP"/>
+              </w:rPr>
+            </w:pPr>
+            <w:r>
+              <w:rPr>
+                <w:rFonts w:ascii="Arial" w:hAnsi="Arial" w:cs="Arial"/>
+                <w:lang w:eastAsia="ja-JP"/>
+              </w:rPr>
+              <w:t>Establish Development Environment/s and Version Control Procedures</w:t>
             </w:r>
           </w:p>
         </w:tc>
@@ -1895,23 +1712,25 @@
           </w:tcPr>
           <w:p>
             <w:pPr>
-              <w:rPr>
-                <w:rFonts w:ascii="Arial" w:hAnsi="Arial" w:cs="Arial"/>
-                <w:lang w:eastAsia="ja-JP"/>
-              </w:rPr>
-            </w:pPr>
-            <w:r>
-              <w:rPr>
-                <w:rFonts w:ascii="Arial" w:hAnsi="Arial" w:cs="Arial"/>
-                <w:lang w:eastAsia="ja-JP"/>
-              </w:rPr>
-              <w:t xml:space="preserve">System Wide Requirements document </w:t>
-            </w:r>
-            <w:r>
-              <w:rPr>
-                <w:rFonts w:ascii="Arial" w:hAnsi="Arial" w:cs="Arial"/>
-              </w:rPr>
-              <w:t>created and uploaded to Version Control</w:t>
+              <w:widowControl/>
+              <w:spacing w:line="240" w:lineRule="auto"/>
+              <w:rPr>
+                <w:rFonts w:ascii="Arial" w:hAnsi="Arial" w:cs="Arial"/>
+                <w:lang w:eastAsia="ja-JP"/>
+              </w:rPr>
+            </w:pPr>
+            <w:r>
+              <w:rPr>
+                <w:rFonts w:ascii="Arial" w:hAnsi="Arial" w:cs="Arial"/>
+                <w:lang w:eastAsia="ja-JP"/>
+              </w:rPr>
+              <w:t>Development Environment/s and Version Control Procedures established, memo</w:t>
+            </w:r>
+            <w:r>
+              <w:rPr>
+                <w:rFonts w:ascii="Arial" w:hAnsi="Arial" w:cs="Arial"/>
+              </w:rPr>
+              <w:t xml:space="preserve"> created and uploaded to Version Control</w:t>
             </w:r>
           </w:p>
         </w:tc>
@@ -1923,12 +1742,14 @@
           </w:tcPr>
           <w:p>
             <w:pPr>
-              <w:rPr>
-                <w:rFonts w:ascii="Arial" w:hAnsi="Arial" w:cs="Arial"/>
-                <w:lang w:eastAsia="ja-JP"/>
-              </w:rPr>
-            </w:pPr>
-            <w:hyperlink r:id="rId11">
+              <w:widowControl/>
+              <w:spacing w:line="240" w:lineRule="auto"/>
+              <w:rPr>
+                <w:rFonts w:ascii="Arial" w:hAnsi="Arial" w:cs="Arial"/>
+                <w:lang w:eastAsia="ja-JP"/>
+              </w:rPr>
+            </w:pPr>
+            <w:hyperlink r:id="rId11" w:history="1">
               <w:r>
                 <w:rPr>
                   <w:rStyle w:val="Hyperlink"/>
@@ -1948,6 +1769,198 @@
           </w:tcPr>
           <w:p>
             <w:pPr>
+              <w:widowControl/>
+              <w:spacing w:line="240" w:lineRule="auto"/>
+              <w:rPr>
+                <w:rFonts w:ascii="Arial" w:hAnsi="Arial" w:cs="Arial"/>
+                <w:lang w:eastAsia="ja-JP"/>
+              </w:rPr>
+            </w:pPr>
+            <w:r>
+              <w:rPr>
+                <w:rFonts w:ascii="Arial" w:hAnsi="Arial" w:cs="Arial"/>
+                <w:lang w:eastAsia="ja-JP"/>
+              </w:rPr>
+              <w:t>Ryan</w:t>
+            </w:r>
+          </w:p>
+        </w:tc>
+        <w:tc>
+          <w:tcPr>
+            <w:tcW w:w="1080" w:type="dxa"/>
+          </w:tcPr>
+          <w:p>
+            <w:pPr>
+              <w:widowControl/>
+              <w:spacing w:line="240" w:lineRule="auto"/>
+              <w:rPr>
+                <w:rFonts w:ascii="Arial" w:hAnsi="Arial" w:cs="Arial"/>
+                <w:lang w:eastAsia="ja-JP"/>
+              </w:rPr>
+            </w:pPr>
+            <w:r>
+              <w:rPr>
+                <w:rFonts w:ascii="Arial" w:hAnsi="Arial" w:cs="Arial"/>
+                <w:lang w:eastAsia="ja-JP"/>
+              </w:rPr>
+              <w:t>40 min</w:t>
+            </w:r>
+          </w:p>
+        </w:tc>
+        <w:tc>
+          <w:tcPr>
+            <w:tcW w:w="900" w:type="dxa"/>
+            <w:shd w:val="clear" w:color="auto" w:fill="auto"/>
+            <w:noWrap/>
+          </w:tcPr>
+          <w:p>
+            <w:pPr>
+              <w:widowControl/>
+              <w:spacing w:line="240" w:lineRule="auto"/>
+              <w:rPr>
+                <w:rFonts w:ascii="Arial" w:hAnsi="Arial" w:cs="Arial"/>
+                <w:lang w:eastAsia="ja-JP"/>
+              </w:rPr>
+            </w:pPr>
+            <w:r>
+              <w:rPr>
+                <w:rFonts w:ascii="Arial" w:hAnsi="Arial" w:cs="Arial"/>
+                <w:lang w:eastAsia="ja-JP"/>
+              </w:rPr>
+              <w:t>20 min</w:t>
+            </w:r>
+          </w:p>
+        </w:tc>
+        <w:tc>
+          <w:tcPr>
+            <w:tcW w:w="1136" w:type="dxa"/>
+            <w:shd w:val="clear" w:color="auto" w:fill="auto"/>
+            <w:noWrap/>
+          </w:tcPr>
+          <w:p>
+            <w:pPr>
+              <w:widowControl/>
+              <w:spacing w:line="240" w:lineRule="auto"/>
+              <w:rPr>
+                <w:rFonts w:ascii="Arial" w:hAnsi="Arial" w:cs="Arial"/>
+                <w:lang w:eastAsia="ja-JP"/>
+              </w:rPr>
+            </w:pPr>
+            <w:r>
+              <w:rPr>
+                <w:rFonts w:ascii="Arial" w:hAnsi="Arial" w:cs="Arial"/>
+                <w:lang w:eastAsia="ja-JP"/>
+              </w:rPr>
+              <w:t>40 min</w:t>
+            </w:r>
+          </w:p>
+        </w:tc>
+      </w:tr>
+      <w:tr>
+        <w:trPr>
+          <w:trHeight w:val="255"/>
+        </w:trPr>
+        <w:tc>
+          <w:tcPr>
+            <w:tcW w:w="710" w:type="dxa"/>
+          </w:tcPr>
+          <w:p>
+            <w:pPr>
+              <w:rPr>
+                <w:rFonts w:ascii="Arial" w:hAnsi="Arial" w:cs="Arial"/>
+                <w:lang w:eastAsia="ja-JP"/>
+              </w:rPr>
+            </w:pPr>
+            <w:r>
+              <w:rPr>
+                <w:rFonts w:ascii="Arial" w:hAnsi="Arial" w:cs="Arial"/>
+                <w:lang w:eastAsia="ja-JP"/>
+              </w:rPr>
+              <w:t>1.6**</w:t>
+            </w:r>
+          </w:p>
+        </w:tc>
+        <w:tc>
+          <w:tcPr>
+            <w:tcW w:w="2376" w:type="dxa"/>
+            <w:shd w:val="clear" w:color="auto" w:fill="auto"/>
+            <w:noWrap/>
+          </w:tcPr>
+          <w:p>
+            <w:pPr>
+              <w:rPr>
+                <w:rFonts w:ascii="Arial" w:hAnsi="Arial" w:cs="Arial"/>
+                <w:lang w:eastAsia="ja-JP"/>
+              </w:rPr>
+            </w:pPr>
+            <w:r>
+              <w:rPr>
+                <w:rFonts w:ascii="Arial" w:hAnsi="Arial" w:cs="Arial"/>
+                <w:lang w:eastAsia="ja-JP"/>
+              </w:rPr>
+              <w:t>Create System Wide Requirements document</w:t>
+            </w:r>
+          </w:p>
+        </w:tc>
+        <w:tc>
+          <w:tcPr>
+            <w:tcW w:w="2509" w:type="dxa"/>
+          </w:tcPr>
+          <w:p>
+            <w:pPr>
+              <w:rPr>
+                <w:rFonts w:ascii="Arial" w:hAnsi="Arial" w:cs="Arial"/>
+                <w:lang w:eastAsia="ja-JP"/>
+              </w:rPr>
+            </w:pPr>
+            <w:r>
+              <w:rPr>
+                <w:rFonts w:ascii="Arial" w:hAnsi="Arial" w:cs="Arial"/>
+                <w:lang w:eastAsia="ja-JP"/>
+              </w:rPr>
+              <w:t xml:space="preserve">System Wide Requirements document </w:t>
+            </w:r>
+            <w:r>
+              <w:rPr>
+                <w:rFonts w:ascii="Arial" w:hAnsi="Arial" w:cs="Arial"/>
+              </w:rPr>
+              <w:t>created and uploaded to Version Control</w:t>
+            </w:r>
+          </w:p>
+        </w:tc>
+        <w:tc>
+          <w:tcPr>
+            <w:tcW w:w="1236" w:type="dxa"/>
+            <w:shd w:val="clear" w:color="auto" w:fill="auto"/>
+            <w:noWrap/>
+          </w:tcPr>
+          <w:p>
+            <w:pPr>
+              <w:rPr>
+                <w:rFonts w:ascii="Arial" w:hAnsi="Arial" w:cs="Arial"/>
+                <w:lang w:eastAsia="ja-JP"/>
+              </w:rPr>
+            </w:pPr>
+            <w:hyperlink r:id="rId12">
+              <w:r>
+                <w:rPr>
+                  <w:rStyle w:val="Hyperlink"/>
+                  <w:rFonts w:ascii="Arial" w:hAnsi="Arial" w:cs="Arial"/>
+                  <w:lang w:eastAsia="ja-JP"/>
+                </w:rPr>
+                <w:t>Complete</w:t>
+              </w:r>
+            </w:hyperlink>
+          </w:p>
+        </w:tc>
+        <w:tc>
+          <w:tcPr>
+            <w:tcW w:w="1014" w:type="dxa"/>
+            <w:shd w:val="clear" w:color="auto" w:fill="auto"/>
+            <w:noWrap/>
+          </w:tcPr>
+          <w:p>
+            <w:pPr>
               <w:rPr>
                 <w:rFonts w:ascii="Arial" w:hAnsi="Arial" w:cs="Arial"/>
                 <w:lang w:eastAsia="ja-JP"/>
@@ -2040,8 +2053,8 @@
           <w:numId w:val="36"/>
         </w:numPr>
         <w:sectPr>
-          <w:headerReference w:type="default" r:id="rId12"/>
-          <w:footerReference w:type="default" r:id="rId13"/>
+          <w:headerReference w:type="default" r:id="rId13"/>
+          <w:footerReference w:type="default" r:id="rId14"/>
           <w:pgSz w:w="12240" w:h="15840" w:code="1"/>
           <w:pgMar w:top="1440" w:right="1440" w:bottom="1440" w:left="1440" w:header="720" w:footer="720" w:gutter="0"/>
           <w:cols w:space="720"/>
@@ -3055,7 +3068,7 @@
               <w:rStyle w:val="PageNumber"/>
               <w:noProof/>
             </w:rPr>
-            <w:t>4</w:t>
+            <w:t>2</w:t>
           </w:r>
           <w:r>
             <w:rPr>
@@ -3190,11 +3203,21 @@
           <w:tcW w:w="6379" w:type="dxa"/>
         </w:tcPr>
         <w:p>
-          <w:fldSimple w:instr=" TITLE  \* MERGEFORMAT ">
-            <w:r>
-              <w:t>Iteration Plan</w:t>
-            </w:r>
-          </w:fldSimple>
+          <w:r>
+            <w:fldChar w:fldCharType="begin"/>
+          </w:r>
+          <w:r>
+            <w:instrText xml:space="preserve"> TITLE  \* MERGEFORMAT </w:instrText>
+          </w:r>
+          <w:r>
+            <w:fldChar w:fldCharType="separate"/>
+          </w:r>
+          <w:r>
+            <w:t>Iteration Plan</w:t>
+          </w:r>
+          <w:r>
+            <w:fldChar w:fldCharType="end"/>
+          </w:r>
         </w:p>
       </w:tc>
       <w:tc>
@@ -6145,6 +6168,7 @@
     <w:lsdException w:name="HTML Sample" w:semiHidden="1" w:unhideWhenUsed="1"/>
     <w:lsdException w:name="HTML Typewriter" w:semiHidden="1" w:unhideWhenUsed="1"/>
     <w:lsdException w:name="HTML Variable" w:semiHidden="1" w:unhideWhenUsed="1"/>
+    <w:lsdException w:name="Normal Table" w:semiHidden="1" w:unhideWhenUsed="1"/>
     <w:lsdException w:name="annotation subject" w:semiHidden="1" w:unhideWhenUsed="1"/>
     <w:lsdException w:name="No List" w:semiHidden="1" w:unhideWhenUsed="1"/>
     <w:lsdException w:name="Outline List 1" w:semiHidden="1" w:unhideWhenUsed="1"/>
@@ -6188,8 +6212,10 @@
     <w:lsdException w:name="Table Elegant" w:semiHidden="1" w:unhideWhenUsed="1"/>
     <w:lsdException w:name="Table Professional" w:semiHidden="1" w:unhideWhenUsed="1"/>
     <w:lsdException w:name="Table Subtle 1" w:semiHidden="1" w:unhideWhenUsed="1"/>
+    <w:lsdException w:name="Table Subtle 2" w:semiHidden="1" w:unhideWhenUsed="1"/>
     <w:lsdException w:name="Table Web 1" w:semiHidden="1" w:unhideWhenUsed="1"/>
     <w:lsdException w:name="Table Web 2" w:semiHidden="1" w:unhideWhenUsed="1"/>
+    <w:lsdException w:name="Table Web 3" w:semiHidden="1" w:unhideWhenUsed="1"/>
     <w:lsdException w:name="Balloon Text" w:semiHidden="1" w:unhideWhenUsed="1"/>
     <w:lsdException w:name="Table Grid" w:uiPriority="39"/>
     <w:lsdException w:name="Table Theme" w:semiHidden="1" w:unhideWhenUsed="1"/>

</xml_diff>